<commit_message>
Added screenshots to docx and changes in PPT
</commit_message>
<xml_diff>
--- a/Pre final Proj doc.docx
+++ b/Pre final Proj doc.docx
@@ -590,8 +590,10 @@
           <w:sz w:val="24"/>
           <w:szCs w:val="24"/>
         </w:rPr>
-        <w:t xml:space="preserve"> outdoors)</w:t>
-      </w:r>
+        <w:t xml:space="preserve"> for</w:t>
+      </w:r>
+      <w:bookmarkStart w:id="0" w:name="_GoBack"/>
+      <w:bookmarkEnd w:id="0"/>
       <w:r>
         <w:rPr>
           <w:rFonts w:ascii="Times New Roman" w:hAnsi="Times New Roman" w:cs="Times New Roman"/>
@@ -599,6 +601,14 @@
           <w:szCs w:val="24"/>
         </w:rPr>
         <w:t xml:space="preserve"> </w:t>
+      </w:r>
+      <w:r>
+        <w:rPr>
+          <w:rFonts w:ascii="Times New Roman" w:hAnsi="Times New Roman" w:cs="Times New Roman"/>
+          <w:sz w:val="24"/>
+          <w:szCs w:val="24"/>
+        </w:rPr>
+        <w:t>outdoors)</w:t>
       </w:r>
       <w:r>
         <w:rPr>
@@ -996,15 +1006,7 @@
           <w:sz w:val="24"/>
           <w:szCs w:val="24"/>
         </w:rPr>
-        <w:t>I</w:t>
-      </w:r>
-      <w:r>
-        <w:rPr>
-          <w:rFonts w:ascii="Times New Roman" w:hAnsi="Times New Roman" w:cs="Times New Roman"/>
-          <w:sz w:val="24"/>
-          <w:szCs w:val="24"/>
-        </w:rPr>
-        <w:t xml:space="preserve">f the user </w:t>
+        <w:t xml:space="preserve">If the user </w:t>
       </w:r>
       <w:r>
         <w:rPr>
@@ -1111,16 +1113,160 @@
           <w:u w:val="single"/>
         </w:rPr>
       </w:pPr>
-      <w:r>
-        <w:rPr>
-          <w:rFonts w:ascii="Times New Roman" w:hAnsi="Times New Roman" w:cs="Times New Roman"/>
-          <w:b/>
-          <w:sz w:val="32"/>
-          <w:szCs w:val="32"/>
-          <w:u w:val="single"/>
-        </w:rPr>
+    </w:p>
+    <w:p>
+      <w:pPr>
+        <w:rPr>
+          <w:rFonts w:ascii="Times New Roman" w:hAnsi="Times New Roman" w:cs="Times New Roman"/>
+          <w:b/>
+          <w:sz w:val="32"/>
+          <w:szCs w:val="32"/>
+          <w:u w:val="single"/>
+        </w:rPr>
+      </w:pPr>
+    </w:p>
+    <w:p>
+      <w:pPr>
+        <w:rPr>
+          <w:rFonts w:ascii="Times New Roman" w:hAnsi="Times New Roman" w:cs="Times New Roman"/>
+          <w:b/>
+          <w:sz w:val="32"/>
+          <w:szCs w:val="32"/>
+          <w:u w:val="single"/>
+        </w:rPr>
+      </w:pPr>
+    </w:p>
+    <w:p>
+      <w:pPr>
+        <w:rPr>
+          <w:rFonts w:ascii="Times New Roman" w:hAnsi="Times New Roman" w:cs="Times New Roman"/>
+          <w:b/>
+          <w:sz w:val="32"/>
+          <w:szCs w:val="32"/>
+          <w:u w:val="single"/>
+        </w:rPr>
+      </w:pPr>
+    </w:p>
+    <w:p>
+      <w:pPr>
+        <w:rPr>
+          <w:rFonts w:ascii="Times New Roman" w:hAnsi="Times New Roman" w:cs="Times New Roman"/>
+          <w:b/>
+          <w:sz w:val="32"/>
+          <w:szCs w:val="32"/>
+          <w:u w:val="single"/>
+        </w:rPr>
+      </w:pPr>
+    </w:p>
+    <w:p>
+      <w:pPr>
+        <w:rPr>
+          <w:rFonts w:ascii="Times New Roman" w:hAnsi="Times New Roman" w:cs="Times New Roman"/>
+          <w:b/>
+          <w:sz w:val="32"/>
+          <w:szCs w:val="32"/>
+          <w:u w:val="single"/>
+        </w:rPr>
+      </w:pPr>
+    </w:p>
+    <w:p>
+      <w:pPr>
+        <w:rPr>
+          <w:rFonts w:ascii="Times New Roman" w:hAnsi="Times New Roman" w:cs="Times New Roman"/>
+          <w:b/>
+          <w:sz w:val="32"/>
+          <w:szCs w:val="32"/>
+          <w:u w:val="single"/>
+        </w:rPr>
+      </w:pPr>
+    </w:p>
+    <w:p>
+      <w:pPr>
+        <w:rPr>
+          <w:rFonts w:ascii="Times New Roman" w:hAnsi="Times New Roman" w:cs="Times New Roman"/>
+          <w:b/>
+          <w:sz w:val="32"/>
+          <w:szCs w:val="32"/>
+          <w:u w:val="single"/>
+        </w:rPr>
+      </w:pPr>
+    </w:p>
+    <w:p>
+      <w:pPr>
+        <w:rPr>
+          <w:rFonts w:ascii="Times New Roman" w:hAnsi="Times New Roman" w:cs="Times New Roman"/>
+          <w:b/>
+          <w:sz w:val="32"/>
+          <w:szCs w:val="32"/>
+          <w:u w:val="single"/>
+        </w:rPr>
+      </w:pPr>
+    </w:p>
+    <w:p>
+      <w:pPr>
+        <w:rPr>
+          <w:rFonts w:ascii="Times New Roman" w:hAnsi="Times New Roman" w:cs="Times New Roman"/>
+          <w:b/>
+          <w:sz w:val="32"/>
+          <w:szCs w:val="32"/>
+          <w:u w:val="single"/>
+        </w:rPr>
+      </w:pPr>
+    </w:p>
+    <w:p>
+      <w:pPr>
+        <w:rPr>
+          <w:rFonts w:ascii="Times New Roman" w:hAnsi="Times New Roman" w:cs="Times New Roman"/>
+          <w:b/>
+          <w:sz w:val="32"/>
+          <w:szCs w:val="32"/>
+          <w:u w:val="single"/>
+        </w:rPr>
+      </w:pPr>
+    </w:p>
+    <w:p>
+      <w:pPr>
+        <w:rPr>
+          <w:rFonts w:ascii="Times New Roman" w:hAnsi="Times New Roman" w:cs="Times New Roman"/>
+          <w:b/>
+          <w:sz w:val="32"/>
+          <w:szCs w:val="32"/>
+          <w:u w:val="single"/>
+        </w:rPr>
+      </w:pPr>
+    </w:p>
+    <w:p>
+      <w:pPr>
+        <w:rPr>
+          <w:rFonts w:ascii="Times New Roman" w:hAnsi="Times New Roman" w:cs="Times New Roman"/>
+          <w:b/>
+          <w:sz w:val="32"/>
+          <w:szCs w:val="32"/>
+          <w:u w:val="single"/>
+        </w:rPr>
+      </w:pPr>
+      <w:r>
+        <w:rPr>
+          <w:rFonts w:ascii="Times New Roman" w:hAnsi="Times New Roman" w:cs="Times New Roman"/>
+          <w:b/>
+          <w:sz w:val="32"/>
+          <w:szCs w:val="32"/>
+          <w:u w:val="single"/>
+        </w:rPr>
+        <w:lastRenderedPageBreak/>
         <w:t>Screenshots:</w:t>
       </w:r>
+    </w:p>
+    <w:p>
+      <w:pPr>
+        <w:rPr>
+          <w:rFonts w:ascii="Times New Roman" w:hAnsi="Times New Roman" w:cs="Times New Roman"/>
+          <w:b/>
+          <w:sz w:val="32"/>
+          <w:szCs w:val="32"/>
+          <w:u w:val="single"/>
+        </w:rPr>
+      </w:pPr>
       <w:r>
         <w:rPr>
           <w:rFonts w:ascii="Times New Roman" w:hAnsi="Times New Roman" w:cs="Times New Roman"/>
@@ -1129,8 +1275,287 @@
           <w:sz w:val="32"/>
           <w:szCs w:val="32"/>
           <w:u w:val="single"/>
-          <w:lang w:val="en-IN" w:eastAsia="en-IN"/>
-        </w:rPr>
+        </w:rPr>
+        <w:drawing>
+          <wp:inline distT="0" distB="0" distL="0" distR="0">
+            <wp:extent cx="4171950" cy="7067550"/>
+            <wp:effectExtent l="0" t="0" r="0" b="0"/>
+            <wp:docPr id="4" name="Picture 4" descr="C:\Users\chiranthan\Desktop\login.bmp"/>
+            <wp:cNvGraphicFramePr>
+              <a:graphicFrameLocks xmlns:a="http://schemas.openxmlformats.org/drawingml/2006/main" noChangeAspect="1"/>
+            </wp:cNvGraphicFramePr>
+            <a:graphic xmlns:a="http://schemas.openxmlformats.org/drawingml/2006/main">
+              <a:graphicData uri="http://schemas.openxmlformats.org/drawingml/2006/picture">
+                <pic:pic xmlns:pic="http://schemas.openxmlformats.org/drawingml/2006/picture">
+                  <pic:nvPicPr>
+                    <pic:cNvPr id="0" name="Picture 1" descr="C:\Users\chiranthan\Desktop\login.bmp"/>
+                    <pic:cNvPicPr>
+                      <a:picLocks noChangeAspect="1" noChangeArrowheads="1"/>
+                    </pic:cNvPicPr>
+                  </pic:nvPicPr>
+                  <pic:blipFill>
+                    <a:blip r:embed="rId8">
+                      <a:extLst>
+                        <a:ext uri="{28A0092B-C50C-407E-A947-70E740481C1C}">
+                          <a14:useLocalDpi xmlns:a14="http://schemas.microsoft.com/office/drawing/2010/main" val="0"/>
+                        </a:ext>
+                      </a:extLst>
+                    </a:blip>
+                    <a:srcRect/>
+                    <a:stretch>
+                      <a:fillRect/>
+                    </a:stretch>
+                  </pic:blipFill>
+                  <pic:spPr bwMode="auto">
+                    <a:xfrm>
+                      <a:off x="0" y="0"/>
+                      <a:ext cx="4171950" cy="7067550"/>
+                    </a:xfrm>
+                    <a:prstGeom prst="rect">
+                      <a:avLst/>
+                    </a:prstGeom>
+                    <a:noFill/>
+                    <a:ln>
+                      <a:noFill/>
+                    </a:ln>
+                  </pic:spPr>
+                </pic:pic>
+              </a:graphicData>
+            </a:graphic>
+          </wp:inline>
+        </w:drawing>
+      </w:r>
+    </w:p>
+    <w:p>
+      <w:pPr>
+        <w:rPr>
+          <w:rFonts w:ascii="Times New Roman" w:hAnsi="Times New Roman" w:cs="Times New Roman"/>
+          <w:b/>
+          <w:sz w:val="32"/>
+          <w:szCs w:val="32"/>
+          <w:u w:val="single"/>
+        </w:rPr>
+      </w:pPr>
+      <w:r>
+        <w:rPr>
+          <w:rFonts w:ascii="Times New Roman" w:hAnsi="Times New Roman" w:cs="Times New Roman"/>
+          <w:b/>
+          <w:noProof/>
+          <w:sz w:val="32"/>
+          <w:szCs w:val="32"/>
+          <w:u w:val="single"/>
+        </w:rPr>
+        <w:lastRenderedPageBreak/>
+        <w:drawing>
+          <wp:inline distT="0" distB="0" distL="0" distR="0">
+            <wp:extent cx="4210050" cy="6953250"/>
+            <wp:effectExtent l="0" t="0" r="0" b="0"/>
+            <wp:docPr id="5" name="Picture 5" descr="C:\Users\chiranthan\Desktop\screen2.bmp"/>
+            <wp:cNvGraphicFramePr>
+              <a:graphicFrameLocks xmlns:a="http://schemas.openxmlformats.org/drawingml/2006/main" noChangeAspect="1"/>
+            </wp:cNvGraphicFramePr>
+            <a:graphic xmlns:a="http://schemas.openxmlformats.org/drawingml/2006/main">
+              <a:graphicData uri="http://schemas.openxmlformats.org/drawingml/2006/picture">
+                <pic:pic xmlns:pic="http://schemas.openxmlformats.org/drawingml/2006/picture">
+                  <pic:nvPicPr>
+                    <pic:cNvPr id="0" name="Picture 2" descr="C:\Users\chiranthan\Desktop\screen2.bmp"/>
+                    <pic:cNvPicPr>
+                      <a:picLocks noChangeAspect="1" noChangeArrowheads="1"/>
+                    </pic:cNvPicPr>
+                  </pic:nvPicPr>
+                  <pic:blipFill>
+                    <a:blip r:embed="rId9">
+                      <a:extLst>
+                        <a:ext uri="{28A0092B-C50C-407E-A947-70E740481C1C}">
+                          <a14:useLocalDpi xmlns:a14="http://schemas.microsoft.com/office/drawing/2010/main" val="0"/>
+                        </a:ext>
+                      </a:extLst>
+                    </a:blip>
+                    <a:srcRect/>
+                    <a:stretch>
+                      <a:fillRect/>
+                    </a:stretch>
+                  </pic:blipFill>
+                  <pic:spPr bwMode="auto">
+                    <a:xfrm>
+                      <a:off x="0" y="0"/>
+                      <a:ext cx="4210050" cy="6953250"/>
+                    </a:xfrm>
+                    <a:prstGeom prst="rect">
+                      <a:avLst/>
+                    </a:prstGeom>
+                    <a:noFill/>
+                    <a:ln>
+                      <a:noFill/>
+                    </a:ln>
+                  </pic:spPr>
+                </pic:pic>
+              </a:graphicData>
+            </a:graphic>
+          </wp:inline>
+        </w:drawing>
+      </w:r>
+    </w:p>
+    <w:p>
+      <w:pPr>
+        <w:rPr>
+          <w:rFonts w:ascii="Times New Roman" w:hAnsi="Times New Roman" w:cs="Times New Roman"/>
+          <w:b/>
+          <w:sz w:val="32"/>
+          <w:szCs w:val="32"/>
+          <w:u w:val="single"/>
+        </w:rPr>
+      </w:pPr>
+      <w:r>
+        <w:rPr>
+          <w:rFonts w:ascii="Times New Roman" w:hAnsi="Times New Roman" w:cs="Times New Roman"/>
+          <w:b/>
+          <w:noProof/>
+          <w:sz w:val="32"/>
+          <w:szCs w:val="32"/>
+          <w:u w:val="single"/>
+        </w:rPr>
+        <w:lastRenderedPageBreak/>
+        <w:drawing>
+          <wp:inline distT="0" distB="0" distL="0" distR="0">
+            <wp:extent cx="4191000" cy="6667500"/>
+            <wp:effectExtent l="0" t="0" r="0" b="0"/>
+            <wp:docPr id="6" name="Picture 6" descr="C:\Users\chiranthan\Desktop\buildings.bmp"/>
+            <wp:cNvGraphicFramePr>
+              <a:graphicFrameLocks xmlns:a="http://schemas.openxmlformats.org/drawingml/2006/main" noChangeAspect="1"/>
+            </wp:cNvGraphicFramePr>
+            <a:graphic xmlns:a="http://schemas.openxmlformats.org/drawingml/2006/main">
+              <a:graphicData uri="http://schemas.openxmlformats.org/drawingml/2006/picture">
+                <pic:pic xmlns:pic="http://schemas.openxmlformats.org/drawingml/2006/picture">
+                  <pic:nvPicPr>
+                    <pic:cNvPr id="0" name="Picture 3" descr="C:\Users\chiranthan\Desktop\buildings.bmp"/>
+                    <pic:cNvPicPr>
+                      <a:picLocks noChangeAspect="1" noChangeArrowheads="1"/>
+                    </pic:cNvPicPr>
+                  </pic:nvPicPr>
+                  <pic:blipFill>
+                    <a:blip r:embed="rId10">
+                      <a:extLst>
+                        <a:ext uri="{28A0092B-C50C-407E-A947-70E740481C1C}">
+                          <a14:useLocalDpi xmlns:a14="http://schemas.microsoft.com/office/drawing/2010/main" val="0"/>
+                        </a:ext>
+                      </a:extLst>
+                    </a:blip>
+                    <a:srcRect/>
+                    <a:stretch>
+                      <a:fillRect/>
+                    </a:stretch>
+                  </pic:blipFill>
+                  <pic:spPr bwMode="auto">
+                    <a:xfrm>
+                      <a:off x="0" y="0"/>
+                      <a:ext cx="4191000" cy="6667500"/>
+                    </a:xfrm>
+                    <a:prstGeom prst="rect">
+                      <a:avLst/>
+                    </a:prstGeom>
+                    <a:noFill/>
+                    <a:ln>
+                      <a:noFill/>
+                    </a:ln>
+                  </pic:spPr>
+                </pic:pic>
+              </a:graphicData>
+            </a:graphic>
+          </wp:inline>
+        </w:drawing>
+      </w:r>
+    </w:p>
+    <w:p>
+      <w:pPr>
+        <w:rPr>
+          <w:rFonts w:ascii="Times New Roman" w:hAnsi="Times New Roman" w:cs="Times New Roman"/>
+          <w:b/>
+          <w:sz w:val="32"/>
+          <w:szCs w:val="32"/>
+          <w:u w:val="single"/>
+        </w:rPr>
+      </w:pPr>
+      <w:r>
+        <w:rPr>
+          <w:rFonts w:ascii="Times New Roman" w:hAnsi="Times New Roman" w:cs="Times New Roman"/>
+          <w:b/>
+          <w:noProof/>
+          <w:sz w:val="32"/>
+          <w:szCs w:val="32"/>
+          <w:u w:val="single"/>
+        </w:rPr>
+        <w:lastRenderedPageBreak/>
+        <w:drawing>
+          <wp:inline distT="0" distB="0" distL="0" distR="0">
+            <wp:extent cx="4210050" cy="6610350"/>
+            <wp:effectExtent l="0" t="0" r="0" b="0"/>
+            <wp:docPr id="7" name="Picture 7" descr="C:\Users\chiranthan\Desktop\frnds.png"/>
+            <wp:cNvGraphicFramePr>
+              <a:graphicFrameLocks xmlns:a="http://schemas.openxmlformats.org/drawingml/2006/main" noChangeAspect="1"/>
+            </wp:cNvGraphicFramePr>
+            <a:graphic xmlns:a="http://schemas.openxmlformats.org/drawingml/2006/main">
+              <a:graphicData uri="http://schemas.openxmlformats.org/drawingml/2006/picture">
+                <pic:pic xmlns:pic="http://schemas.openxmlformats.org/drawingml/2006/picture">
+                  <pic:nvPicPr>
+                    <pic:cNvPr id="0" name="Picture 4" descr="C:\Users\chiranthan\Desktop\frnds.png"/>
+                    <pic:cNvPicPr>
+                      <a:picLocks noChangeAspect="1" noChangeArrowheads="1"/>
+                    </pic:cNvPicPr>
+                  </pic:nvPicPr>
+                  <pic:blipFill>
+                    <a:blip r:embed="rId11">
+                      <a:extLst>
+                        <a:ext uri="{28A0092B-C50C-407E-A947-70E740481C1C}">
+                          <a14:useLocalDpi xmlns:a14="http://schemas.microsoft.com/office/drawing/2010/main" val="0"/>
+                        </a:ext>
+                      </a:extLst>
+                    </a:blip>
+                    <a:srcRect/>
+                    <a:stretch>
+                      <a:fillRect/>
+                    </a:stretch>
+                  </pic:blipFill>
+                  <pic:spPr bwMode="auto">
+                    <a:xfrm>
+                      <a:off x="0" y="0"/>
+                      <a:ext cx="4210050" cy="6610350"/>
+                    </a:xfrm>
+                    <a:prstGeom prst="rect">
+                      <a:avLst/>
+                    </a:prstGeom>
+                    <a:noFill/>
+                    <a:ln>
+                      <a:noFill/>
+                    </a:ln>
+                  </pic:spPr>
+                </pic:pic>
+              </a:graphicData>
+            </a:graphic>
+          </wp:inline>
+        </w:drawing>
+      </w:r>
+    </w:p>
+    <w:p>
+      <w:pPr>
+        <w:rPr>
+          <w:rFonts w:ascii="Times New Roman" w:hAnsi="Times New Roman" w:cs="Times New Roman"/>
+          <w:b/>
+          <w:sz w:val="32"/>
+          <w:szCs w:val="32"/>
+          <w:u w:val="single"/>
+        </w:rPr>
+      </w:pPr>
+      <w:r>
+        <w:rPr>
+          <w:rFonts w:ascii="Times New Roman" w:hAnsi="Times New Roman" w:cs="Times New Roman"/>
+          <w:b/>
+          <w:noProof/>
+          <w:sz w:val="32"/>
+          <w:szCs w:val="32"/>
+          <w:u w:val="single"/>
+        </w:rPr>
+        <w:lastRenderedPageBreak/>
         <w:drawing>
           <wp:inline distT="0" distB="0" distL="0" distR="0">
             <wp:extent cx="5943600" cy="2962275"/>
@@ -1149,7 +1574,7 @@
                     </pic:cNvPicPr>
                   </pic:nvPicPr>
                   <pic:blipFill>
-                    <a:blip r:embed="rId8">
+                    <a:blip r:embed="rId12">
                       <a:extLst>
                         <a:ext uri="{28A0092B-C50C-407E-A947-70E740481C1C}">
                           <a14:useLocalDpi xmlns:a14="http://schemas.microsoft.com/office/drawing/2010/main" val="0"/>
@@ -1249,11 +1674,163 @@
     </w:p>
     <w:p>
       <w:pPr>
+        <w:rPr>
+          <w:rFonts w:ascii="Times New Roman" w:hAnsi="Times New Roman" w:cs="Times New Roman"/>
+          <w:sz w:val="24"/>
+          <w:szCs w:val="24"/>
+        </w:rPr>
+      </w:pPr>
+    </w:p>
+    <w:p>
+      <w:pPr>
         <w:pStyle w:val="ListParagraph"/>
         <w:rPr>
           <w:rFonts w:ascii="Times New Roman" w:hAnsi="Times New Roman" w:cs="Times New Roman"/>
           <w:sz w:val="24"/>
           <w:szCs w:val="24"/>
+        </w:rPr>
+      </w:pPr>
+    </w:p>
+    <w:p>
+      <w:pPr>
+        <w:rPr>
+          <w:rFonts w:ascii="Times New Roman" w:hAnsi="Times New Roman" w:cs="Times New Roman"/>
+          <w:b/>
+          <w:sz w:val="32"/>
+          <w:szCs w:val="32"/>
+          <w:u w:val="single"/>
+        </w:rPr>
+      </w:pPr>
+    </w:p>
+    <w:p>
+      <w:pPr>
+        <w:rPr>
+          <w:rFonts w:ascii="Times New Roman" w:hAnsi="Times New Roman" w:cs="Times New Roman"/>
+          <w:b/>
+          <w:sz w:val="32"/>
+          <w:szCs w:val="32"/>
+          <w:u w:val="single"/>
+        </w:rPr>
+      </w:pPr>
+    </w:p>
+    <w:p>
+      <w:pPr>
+        <w:rPr>
+          <w:rFonts w:ascii="Times New Roman" w:hAnsi="Times New Roman" w:cs="Times New Roman"/>
+          <w:b/>
+          <w:sz w:val="32"/>
+          <w:szCs w:val="32"/>
+          <w:u w:val="single"/>
+        </w:rPr>
+      </w:pPr>
+    </w:p>
+    <w:p>
+      <w:pPr>
+        <w:rPr>
+          <w:rFonts w:ascii="Times New Roman" w:hAnsi="Times New Roman" w:cs="Times New Roman"/>
+          <w:b/>
+          <w:sz w:val="32"/>
+          <w:szCs w:val="32"/>
+          <w:u w:val="single"/>
+        </w:rPr>
+      </w:pPr>
+    </w:p>
+    <w:p>
+      <w:pPr>
+        <w:rPr>
+          <w:rFonts w:ascii="Times New Roman" w:hAnsi="Times New Roman" w:cs="Times New Roman"/>
+          <w:b/>
+          <w:sz w:val="32"/>
+          <w:szCs w:val="32"/>
+          <w:u w:val="single"/>
+        </w:rPr>
+      </w:pPr>
+    </w:p>
+    <w:p>
+      <w:pPr>
+        <w:rPr>
+          <w:rFonts w:ascii="Times New Roman" w:hAnsi="Times New Roman" w:cs="Times New Roman"/>
+          <w:b/>
+          <w:sz w:val="32"/>
+          <w:szCs w:val="32"/>
+          <w:u w:val="single"/>
+        </w:rPr>
+      </w:pPr>
+    </w:p>
+    <w:p>
+      <w:pPr>
+        <w:rPr>
+          <w:rFonts w:ascii="Times New Roman" w:hAnsi="Times New Roman" w:cs="Times New Roman"/>
+          <w:b/>
+          <w:sz w:val="32"/>
+          <w:szCs w:val="32"/>
+          <w:u w:val="single"/>
+        </w:rPr>
+      </w:pPr>
+    </w:p>
+    <w:p>
+      <w:pPr>
+        <w:rPr>
+          <w:rFonts w:ascii="Times New Roman" w:hAnsi="Times New Roman" w:cs="Times New Roman"/>
+          <w:b/>
+          <w:sz w:val="32"/>
+          <w:szCs w:val="32"/>
+          <w:u w:val="single"/>
+        </w:rPr>
+      </w:pPr>
+    </w:p>
+    <w:p>
+      <w:pPr>
+        <w:rPr>
+          <w:rFonts w:ascii="Times New Roman" w:hAnsi="Times New Roman" w:cs="Times New Roman"/>
+          <w:b/>
+          <w:sz w:val="32"/>
+          <w:szCs w:val="32"/>
+          <w:u w:val="single"/>
+        </w:rPr>
+      </w:pPr>
+    </w:p>
+    <w:p>
+      <w:pPr>
+        <w:rPr>
+          <w:rFonts w:ascii="Times New Roman" w:hAnsi="Times New Roman" w:cs="Times New Roman"/>
+          <w:b/>
+          <w:sz w:val="32"/>
+          <w:szCs w:val="32"/>
+          <w:u w:val="single"/>
+        </w:rPr>
+      </w:pPr>
+    </w:p>
+    <w:p>
+      <w:pPr>
+        <w:rPr>
+          <w:rFonts w:ascii="Times New Roman" w:hAnsi="Times New Roman" w:cs="Times New Roman"/>
+          <w:b/>
+          <w:sz w:val="32"/>
+          <w:szCs w:val="32"/>
+          <w:u w:val="single"/>
+        </w:rPr>
+      </w:pPr>
+    </w:p>
+    <w:p>
+      <w:pPr>
+        <w:rPr>
+          <w:rFonts w:ascii="Times New Roman" w:hAnsi="Times New Roman" w:cs="Times New Roman"/>
+          <w:b/>
+          <w:sz w:val="32"/>
+          <w:szCs w:val="32"/>
+          <w:u w:val="single"/>
+        </w:rPr>
+      </w:pPr>
+    </w:p>
+    <w:p>
+      <w:pPr>
+        <w:rPr>
+          <w:rFonts w:ascii="Times New Roman" w:hAnsi="Times New Roman" w:cs="Times New Roman"/>
+          <w:b/>
+          <w:sz w:val="32"/>
+          <w:szCs w:val="32"/>
+          <w:u w:val="single"/>
         </w:rPr>
       </w:pPr>
     </w:p>
@@ -1304,13 +1881,12 @@
           <w:noProof/>
           <w:sz w:val="24"/>
           <w:szCs w:val="24"/>
-          <w:lang w:val="en-IN" w:eastAsia="en-IN"/>
         </w:rPr>
         <w:drawing>
-          <wp:inline distT="0" distB="0" distL="0" distR="0" wp14:anchorId="0052D8AA" wp14:editId="054EA90F">
-            <wp:extent cx="3762900" cy="5268060"/>
+          <wp:inline distT="0" distB="0" distL="0" distR="0">
+            <wp:extent cx="3724275" cy="4991100"/>
             <wp:effectExtent l="0" t="0" r="0" b="0"/>
-            <wp:docPr id="2" name="Picture 2"/>
+            <wp:docPr id="8" name="Picture 8"/>
             <wp:cNvGraphicFramePr>
               <a:graphicFrameLocks xmlns:a="http://schemas.openxmlformats.org/drawingml/2006/main" noChangeAspect="1"/>
             </wp:cNvGraphicFramePr>
@@ -1318,29 +1894,36 @@
               <a:graphicData uri="http://schemas.openxmlformats.org/drawingml/2006/picture">
                 <pic:pic xmlns:pic="http://schemas.openxmlformats.org/drawingml/2006/picture">
                   <pic:nvPicPr>
-                    <pic:cNvPr id="2" name="Flowchart.png"/>
-                    <pic:cNvPicPr/>
+                    <pic:cNvPr id="0" name="Picture 1"/>
+                    <pic:cNvPicPr>
+                      <a:picLocks noChangeAspect="1" noChangeArrowheads="1"/>
+                    </pic:cNvPicPr>
                   </pic:nvPicPr>
                   <pic:blipFill>
-                    <a:blip r:embed="rId9">
+                    <a:blip r:embed="rId13">
                       <a:extLst>
                         <a:ext uri="{28A0092B-C50C-407E-A947-70E740481C1C}">
                           <a14:useLocalDpi xmlns:a14="http://schemas.microsoft.com/office/drawing/2010/main" val="0"/>
                         </a:ext>
                       </a:extLst>
                     </a:blip>
+                    <a:srcRect/>
                     <a:stretch>
                       <a:fillRect/>
                     </a:stretch>
                   </pic:blipFill>
-                  <pic:spPr>
+                  <pic:spPr bwMode="auto">
                     <a:xfrm>
                       <a:off x="0" y="0"/>
-                      <a:ext cx="3762900" cy="5268060"/>
+                      <a:ext cx="3724275" cy="4991100"/>
                     </a:xfrm>
                     <a:prstGeom prst="rect">
                       <a:avLst/>
                     </a:prstGeom>
+                    <a:noFill/>
+                    <a:ln>
+                      <a:noFill/>
+                    </a:ln>
                   </pic:spPr>
                 </pic:pic>
               </a:graphicData>
@@ -1371,117 +1954,78 @@
     </w:p>
     <w:p>
       <w:pPr>
-        <w:pStyle w:val="ListParagraph"/>
-        <w:rPr>
-          <w:rFonts w:ascii="Times New Roman" w:hAnsi="Times New Roman" w:cs="Times New Roman"/>
-          <w:sz w:val="24"/>
-          <w:szCs w:val="24"/>
-        </w:rPr>
-      </w:pPr>
-    </w:p>
-    <w:p>
-      <w:pPr>
-        <w:pStyle w:val="ListParagraph"/>
-        <w:rPr>
-          <w:rFonts w:ascii="Times New Roman" w:hAnsi="Times New Roman" w:cs="Times New Roman"/>
-          <w:sz w:val="24"/>
-          <w:szCs w:val="24"/>
-        </w:rPr>
-      </w:pPr>
-    </w:p>
-    <w:p>
-      <w:pPr>
-        <w:pStyle w:val="ListParagraph"/>
-        <w:rPr>
-          <w:rFonts w:ascii="Times New Roman" w:hAnsi="Times New Roman" w:cs="Times New Roman"/>
-          <w:sz w:val="24"/>
-          <w:szCs w:val="24"/>
-        </w:rPr>
-      </w:pPr>
-    </w:p>
-    <w:p>
-      <w:pPr>
-        <w:pStyle w:val="ListParagraph"/>
-        <w:rPr>
-          <w:rFonts w:ascii="Times New Roman" w:hAnsi="Times New Roman" w:cs="Times New Roman"/>
-          <w:sz w:val="24"/>
-          <w:szCs w:val="24"/>
-        </w:rPr>
-      </w:pPr>
-    </w:p>
-    <w:p>
-      <w:pPr>
-        <w:pStyle w:val="ListParagraph"/>
-        <w:rPr>
-          <w:rFonts w:ascii="Times New Roman" w:hAnsi="Times New Roman" w:cs="Times New Roman"/>
-          <w:sz w:val="24"/>
-          <w:szCs w:val="24"/>
-        </w:rPr>
-      </w:pPr>
-    </w:p>
-    <w:p>
-      <w:pPr>
-        <w:pStyle w:val="ListParagraph"/>
-        <w:rPr>
-          <w:rFonts w:ascii="Times New Roman" w:hAnsi="Times New Roman" w:cs="Times New Roman"/>
-          <w:sz w:val="24"/>
-          <w:szCs w:val="24"/>
-        </w:rPr>
-      </w:pPr>
-    </w:p>
-    <w:p>
-      <w:pPr>
-        <w:pStyle w:val="ListParagraph"/>
-        <w:rPr>
-          <w:rFonts w:ascii="Times New Roman" w:hAnsi="Times New Roman" w:cs="Times New Roman"/>
-          <w:sz w:val="24"/>
-          <w:szCs w:val="24"/>
-        </w:rPr>
-      </w:pPr>
-    </w:p>
-    <w:p>
-      <w:pPr>
-        <w:pStyle w:val="ListParagraph"/>
-        <w:rPr>
-          <w:rFonts w:ascii="Times New Roman" w:hAnsi="Times New Roman" w:cs="Times New Roman"/>
-          <w:sz w:val="24"/>
-          <w:szCs w:val="24"/>
-        </w:rPr>
-      </w:pPr>
-    </w:p>
-    <w:p>
-      <w:pPr>
-        <w:pStyle w:val="ListParagraph"/>
-        <w:rPr>
-          <w:rFonts w:ascii="Times New Roman" w:hAnsi="Times New Roman" w:cs="Times New Roman"/>
-          <w:sz w:val="24"/>
-          <w:szCs w:val="24"/>
-        </w:rPr>
-      </w:pPr>
-    </w:p>
-    <w:p>
-      <w:pPr>
-        <w:pStyle w:val="ListParagraph"/>
-        <w:rPr>
-          <w:rFonts w:ascii="Times New Roman" w:hAnsi="Times New Roman" w:cs="Times New Roman"/>
-          <w:sz w:val="24"/>
-          <w:szCs w:val="24"/>
-        </w:rPr>
-      </w:pPr>
-    </w:p>
-    <w:p>
-      <w:pPr>
-        <w:pStyle w:val="ListParagraph"/>
-        <w:rPr>
-          <w:rFonts w:ascii="Times New Roman" w:hAnsi="Times New Roman" w:cs="Times New Roman"/>
-          <w:sz w:val="24"/>
-          <w:szCs w:val="24"/>
-        </w:rPr>
-      </w:pPr>
-    </w:p>
-    <w:p>
-      <w:pPr>
-        <w:pStyle w:val="ListParagraph"/>
+        <w:rPr>
+          <w:rFonts w:ascii="Times New Roman" w:hAnsi="Times New Roman" w:cs="Times New Roman"/>
+          <w:sz w:val="24"/>
+          <w:szCs w:val="24"/>
+        </w:rPr>
+      </w:pPr>
+    </w:p>
+    <w:p>
+      <w:pPr>
+        <w:rPr>
+          <w:rFonts w:ascii="Times New Roman" w:hAnsi="Times New Roman" w:cs="Times New Roman"/>
+          <w:sz w:val="24"/>
+          <w:szCs w:val="24"/>
+        </w:rPr>
+      </w:pPr>
+    </w:p>
+    <w:p>
+      <w:pPr>
+        <w:rPr>
+          <w:rFonts w:ascii="Times New Roman" w:hAnsi="Times New Roman" w:cs="Times New Roman"/>
+          <w:sz w:val="24"/>
+          <w:szCs w:val="24"/>
+        </w:rPr>
+      </w:pPr>
+    </w:p>
+    <w:p>
+      <w:pPr>
+        <w:rPr>
+          <w:rFonts w:ascii="Times New Roman" w:hAnsi="Times New Roman" w:cs="Times New Roman"/>
+          <w:sz w:val="24"/>
+          <w:szCs w:val="24"/>
+        </w:rPr>
+      </w:pPr>
+    </w:p>
+    <w:p>
+      <w:pPr>
+        <w:rPr>
+          <w:rFonts w:ascii="Times New Roman" w:hAnsi="Times New Roman" w:cs="Times New Roman"/>
+          <w:sz w:val="24"/>
+          <w:szCs w:val="24"/>
+        </w:rPr>
+      </w:pPr>
+    </w:p>
+    <w:p>
+      <w:pPr>
+        <w:rPr>
+          <w:rFonts w:ascii="Times New Roman" w:hAnsi="Times New Roman" w:cs="Times New Roman"/>
+          <w:sz w:val="24"/>
+          <w:szCs w:val="24"/>
+        </w:rPr>
+      </w:pPr>
+    </w:p>
+    <w:p>
+      <w:pPr>
+        <w:rPr>
+          <w:rFonts w:ascii="Times New Roman" w:hAnsi="Times New Roman" w:cs="Times New Roman"/>
+          <w:sz w:val="24"/>
+          <w:szCs w:val="24"/>
+        </w:rPr>
+      </w:pPr>
+    </w:p>
+    <w:p>
+      <w:pPr>
+        <w:rPr>
+          <w:rFonts w:ascii="Times New Roman" w:hAnsi="Times New Roman" w:cs="Times New Roman"/>
+          <w:sz w:val="24"/>
+          <w:szCs w:val="24"/>
+        </w:rPr>
+      </w:pPr>
+    </w:p>
+    <w:p>
+      <w:pPr>
         <w:rPr>
           <w:rFonts w:ascii="Times New Roman" w:hAnsi="Times New Roman" w:cs="Times New Roman"/>
           <w:sz w:val="24"/>
@@ -1535,7 +2079,6 @@
           <w:noProof/>
           <w:sz w:val="24"/>
           <w:szCs w:val="24"/>
-          <w:lang w:val="en-IN" w:eastAsia="en-IN"/>
         </w:rPr>
         <w:drawing>
           <wp:inline distT="0" distB="0" distL="0" distR="0" wp14:anchorId="249844E3" wp14:editId="009776A9">
@@ -1555,7 +2098,7 @@
                     </pic:cNvPicPr>
                   </pic:nvPicPr>
                   <pic:blipFill>
-                    <a:blip r:embed="rId10">
+                    <a:blip r:embed="rId14">
                       <a:extLst>
                         <a:ext uri="{28A0092B-C50C-407E-A947-70E740481C1C}">
                           <a14:useLocalDpi xmlns:a14="http://schemas.microsoft.com/office/drawing/2010/main" val="0"/>
@@ -1792,23 +2335,7 @@
           <w:sz w:val="24"/>
           <w:szCs w:val="24"/>
         </w:rPr>
-        <w:t xml:space="preserve">Arrows pointing to </w:t>
-      </w:r>
-      <w:r>
-        <w:rPr>
-          <w:rFonts w:ascii="Times New Roman" w:hAnsi="Times New Roman" w:cs="Times New Roman"/>
-          <w:sz w:val="24"/>
-          <w:szCs w:val="24"/>
-        </w:rPr>
-        <w:t>the friend/ nearest buildings that are</w:t>
-      </w:r>
-      <w:r>
-        <w:rPr>
-          <w:rFonts w:ascii="Times New Roman" w:hAnsi="Times New Roman" w:cs="Times New Roman"/>
-          <w:sz w:val="24"/>
-          <w:szCs w:val="24"/>
-        </w:rPr>
-        <w:t xml:space="preserve"> </w:t>
+        <w:t xml:space="preserve">Arrows pointing to the friend/ nearest buildings that are </w:t>
       </w:r>
       <w:r>
         <w:rPr>
@@ -1825,15 +2352,7 @@
           <w:sz w:val="24"/>
           <w:szCs w:val="24"/>
         </w:rPr>
-        <w:t xml:space="preserve"> in the scope</w:t>
-      </w:r>
-      <w:r>
-        <w:rPr>
-          <w:rFonts w:ascii="Times New Roman" w:hAnsi="Times New Roman" w:cs="Times New Roman"/>
-          <w:sz w:val="24"/>
-          <w:szCs w:val="24"/>
-        </w:rPr>
-        <w:t xml:space="preserve"> of camera.</w:t>
+        <w:t xml:space="preserve"> in the scope of camera.</w:t>
       </w:r>
     </w:p>
     <w:p>
@@ -1915,39 +2434,15 @@
           <w:sz w:val="24"/>
           <w:szCs w:val="24"/>
         </w:rPr>
-        <w:t>W</w:t>
-      </w:r>
-      <w:r>
-        <w:rPr>
-          <w:rFonts w:ascii="Times New Roman" w:hAnsi="Times New Roman" w:cs="Times New Roman"/>
-          <w:sz w:val="24"/>
-          <w:szCs w:val="24"/>
-        </w:rPr>
-        <w:t>e will create a database</w:t>
-      </w:r>
-      <w:r>
-        <w:rPr>
-          <w:rFonts w:ascii="Times New Roman" w:hAnsi="Times New Roman" w:cs="Times New Roman"/>
-          <w:sz w:val="24"/>
-          <w:szCs w:val="24"/>
-        </w:rPr>
-        <w:t xml:space="preserve"> </w:t>
-      </w:r>
-      <w:r>
-        <w:rPr>
-          <w:rFonts w:ascii="Times New Roman" w:hAnsi="Times New Roman" w:cs="Times New Roman"/>
-          <w:sz w:val="24"/>
-          <w:szCs w:val="24"/>
-        </w:rPr>
-        <w:t>table</w:t>
-      </w:r>
-      <w:r>
-        <w:rPr>
-          <w:rFonts w:ascii="Times New Roman" w:hAnsi="Times New Roman" w:cs="Times New Roman"/>
-          <w:sz w:val="24"/>
-          <w:szCs w:val="24"/>
-        </w:rPr>
-        <w:t xml:space="preserve"> on omega server</w:t>
+        <w:t>We will create a database</w:t>
+      </w:r>
+      <w:r>
+        <w:rPr>
+          <w:rFonts w:ascii="Times New Roman" w:hAnsi="Times New Roman" w:cs="Times New Roman"/>
+          <w:sz w:val="24"/>
+          <w:szCs w:val="24"/>
+        </w:rPr>
+        <w:t xml:space="preserve"> table on omega server</w:t>
       </w:r>
       <w:r>
         <w:rPr>
@@ -2544,39 +3039,7 @@
           <w:sz w:val="24"/>
           <w:szCs w:val="24"/>
         </w:rPr>
-        <w:t>There can be more than one person</w:t>
-      </w:r>
-      <w:r>
-        <w:rPr>
-          <w:rFonts w:ascii="Times New Roman" w:hAnsi="Times New Roman" w:cs="Times New Roman"/>
-          <w:sz w:val="24"/>
-          <w:szCs w:val="24"/>
-        </w:rPr>
-        <w:t xml:space="preserve"> using the same u</w:t>
-      </w:r>
-      <w:r>
-        <w:rPr>
-          <w:rFonts w:ascii="Times New Roman" w:hAnsi="Times New Roman" w:cs="Times New Roman"/>
-          <w:sz w:val="24"/>
-          <w:szCs w:val="24"/>
-        </w:rPr>
-        <w:t>sername</w:t>
-      </w:r>
-      <w:r>
-        <w:rPr>
-          <w:rFonts w:ascii="Times New Roman" w:hAnsi="Times New Roman" w:cs="Times New Roman"/>
-          <w:sz w:val="24"/>
-          <w:szCs w:val="24"/>
-        </w:rPr>
-        <w:t xml:space="preserve"> or an imposter</w:t>
-      </w:r>
-      <w:r>
-        <w:rPr>
-          <w:rFonts w:ascii="Times New Roman" w:hAnsi="Times New Roman" w:cs="Times New Roman"/>
-          <w:sz w:val="24"/>
-          <w:szCs w:val="24"/>
-        </w:rPr>
-        <w:t>.</w:t>
+        <w:t>There can be more than one person using the same username or an imposter.</w:t>
       </w:r>
     </w:p>
     <w:p>
@@ -2632,8 +3095,6 @@
         </w:rPr>
         <w:t xml:space="preserve"> inside the building.</w:t>
       </w:r>
-      <w:bookmarkStart w:id="0" w:name="_GoBack"/>
-      <w:bookmarkEnd w:id="0"/>
     </w:p>
     <w:p>
       <w:pPr>
@@ -2676,7 +3137,23 @@
           <w:sz w:val="24"/>
           <w:szCs w:val="24"/>
         </w:rPr>
-        <w:t>It is highly dependable on Global Positioning system.</w:t>
+        <w:t>It is highly dependable on Global Positioning system</w:t>
+      </w:r>
+      <w:r>
+        <w:rPr>
+          <w:rFonts w:ascii="Times New Roman" w:hAnsi="Times New Roman" w:cs="Times New Roman"/>
+          <w:sz w:val="24"/>
+          <w:szCs w:val="24"/>
+        </w:rPr>
+        <w:t xml:space="preserve"> (GPS)</w:t>
+      </w:r>
+      <w:r>
+        <w:rPr>
+          <w:rFonts w:ascii="Times New Roman" w:hAnsi="Times New Roman" w:cs="Times New Roman"/>
+          <w:sz w:val="24"/>
+          <w:szCs w:val="24"/>
+        </w:rPr>
+        <w:t>.</w:t>
       </w:r>
     </w:p>
     <w:p>
@@ -5540,6 +6017,7 @@
   <w:style w:type="character" w:default="1" w:styleId="DefaultParagraphFont">
     <w:name w:val="Default Paragraph Font"/>
     <w:uiPriority w:val="1"/>
+    <w:semiHidden/>
     <w:unhideWhenUsed/>
   </w:style>
   <w:style w:type="table" w:default="1" w:styleId="TableNormal">
@@ -5908,7 +6386,7 @@
 </file>
 
 <file path=customXml/itemProps1.xml><?xml version="1.0" encoding="utf-8"?>
-<ds:datastoreItem xmlns:ds="http://schemas.openxmlformats.org/officeDocument/2006/customXml" ds:itemID="{D4F83746-333C-411E-8D3C-A3EC604F9956}">
+<ds:datastoreItem xmlns:ds="http://schemas.openxmlformats.org/officeDocument/2006/customXml" ds:itemID="{973F9A88-3040-43F6-9E90-02E7A7A9860B}">
   <ds:schemaRefs>
     <ds:schemaRef ds:uri="http://schemas.openxmlformats.org/officeDocument/2006/bibliography"/>
   </ds:schemaRefs>

</xml_diff>